<commit_message>
Don't use filename of first fwrequire.js to run as the filename for subsequent require calls. Added support for requirePath and fwrequirePath properties on the config object to specify where require.js and fwrequire.js are located and what they're called. Return path info from the dispatcher to the context when it calls registerContext, instead of setting a path directly on the context object. Removed support for setting baseFilename property on require. Added config method to Context. Don't set the context name in execute method. Don't add a context property to the config object. Unescape the fw.appJsCommandsDir path before replacing it in the context path, since that path is unescaped. Replaced real moment.js library with simple one to save space. Added copyright info _fireworksRunner.js. Wrap doh.run to delete the setTimeout global after it runs.
</commit_message>
<xml_diff>
--- a/README.md.docx
+++ b/README.md.docx
@@ -87,6 +87,386 @@
         <w:rPr>
           <w:rFonts w:ascii="Courier New" w:hAnsi="Courier New" w:cs="Courier New"/>
         </w:rPr>
+        <w:tab/>
+      </w:r>
+      <w:proofErr w:type="gramStart"/>
+      <w:r>
+        <w:rPr>
+          <w:rFonts w:ascii="Courier New" w:hAnsi="Courier New" w:cs="Courier New"/>
+        </w:rPr>
+        <w:t>the</w:t>
+      </w:r>
+      <w:proofErr w:type="gramEnd"/>
+      <w:r>
+        <w:rPr>
+          <w:rFonts w:ascii="Courier New" w:hAnsi="Courier New" w:cs="Courier New"/>
+        </w:rPr>
+        <w:t xml:space="preserve"> first fwrequire.js is called twice, once to set up global require dispatcher</w:t>
+      </w:r>
+    </w:p>
+    <w:p>
+      <w:pPr>
+        <w:pStyle w:val="PlainText"/>
+        <w:rPr>
+          <w:rFonts w:ascii="Courier New" w:hAnsi="Courier New" w:cs="Courier New"/>
+        </w:rPr>
+      </w:pPr>
+      <w:r>
+        <w:rPr>
+          <w:rFonts w:ascii="Courier New" w:hAnsi="Courier New" w:cs="Courier New"/>
+        </w:rPr>
+        <w:tab/>
+      </w:r>
+      <w:proofErr w:type="gramStart"/>
+      <w:r>
+        <w:rPr>
+          <w:rFonts w:ascii="Courier New" w:hAnsi="Courier New" w:cs="Courier New"/>
+        </w:rPr>
+        <w:t>then</w:t>
+      </w:r>
+      <w:proofErr w:type="gramEnd"/>
+      <w:r>
+        <w:rPr>
+          <w:rFonts w:ascii="Courier New" w:hAnsi="Courier New" w:cs="Courier New"/>
+        </w:rPr>
+        <w:t xml:space="preserve"> to instantiate a Context</w:t>
+      </w:r>
+    </w:p>
+    <w:p>
+      <w:pPr>
+        <w:pStyle w:val="PlainText"/>
+        <w:rPr>
+          <w:rFonts w:ascii="Courier New" w:hAnsi="Courier New" w:cs="Courier New"/>
+        </w:rPr>
+      </w:pPr>
+      <w:r>
+        <w:rPr>
+          <w:rFonts w:ascii="Courier New" w:hAnsi="Courier New" w:cs="Courier New"/>
+        </w:rPr>
+        <w:tab/>
+      </w:r>
+      <w:proofErr w:type="gramStart"/>
+      <w:r>
+        <w:rPr>
+          <w:rFonts w:ascii="Courier New" w:hAnsi="Courier New" w:cs="Courier New"/>
+        </w:rPr>
+        <w:t>calls</w:t>
+      </w:r>
+      <w:proofErr w:type="gramEnd"/>
+      <w:r>
+        <w:rPr>
+          <w:rFonts w:ascii="Courier New" w:hAnsi="Courier New" w:cs="Courier New"/>
+        </w:rPr>
+        <w:t xml:space="preserve"> to require() from different paths will then call the fwrequire.js in </w:t>
+      </w:r>
+    </w:p>
+    <w:p>
+      <w:pPr>
+        <w:pStyle w:val="PlainText"/>
+        <w:rPr>
+          <w:rFonts w:ascii="Courier New" w:hAnsi="Courier New" w:cs="Courier New"/>
+        </w:rPr>
+      </w:pPr>
+      <w:r>
+        <w:rPr>
+          <w:rFonts w:ascii="Courier New" w:hAnsi="Courier New" w:cs="Courier New"/>
+        </w:rPr>
+        <w:tab/>
+      </w:r>
+      <w:proofErr w:type="gramStart"/>
+      <w:r>
+        <w:rPr>
+          <w:rFonts w:ascii="Courier New" w:hAnsi="Courier New" w:cs="Courier New"/>
+        </w:rPr>
+        <w:t>that</w:t>
+      </w:r>
+      <w:proofErr w:type="gramEnd"/>
+      <w:r>
+        <w:rPr>
+          <w:rFonts w:ascii="Courier New" w:hAnsi="Courier New" w:cs="Courier New"/>
+        </w:rPr>
+        <w:t xml:space="preserve"> path</w:t>
+      </w:r>
+    </w:p>
+    <w:p>
+      <w:pPr>
+        <w:pStyle w:val="PlainText"/>
+        <w:rPr>
+          <w:rFonts w:ascii="Courier New" w:hAnsi="Courier New" w:cs="Courier New"/>
+        </w:rPr>
+      </w:pPr>
+      <w:r>
+        <w:rPr>
+          <w:rFonts w:ascii="Courier New" w:hAnsi="Courier New" w:cs="Courier New"/>
+        </w:rPr>
+        <w:tab/>
+      </w:r>
+      <w:proofErr w:type="gramStart"/>
+      <w:r>
+        <w:rPr>
+          <w:rFonts w:ascii="Courier New" w:hAnsi="Courier New" w:cs="Courier New"/>
+        </w:rPr>
+        <w:t>implementations</w:t>
+      </w:r>
+      <w:proofErr w:type="gramEnd"/>
+      <w:r>
+        <w:rPr>
+          <w:rFonts w:ascii="Courier New" w:hAnsi="Courier New" w:cs="Courier New"/>
+        </w:rPr>
+        <w:t xml:space="preserve"> of the Context that dispatches calls to require modules can</w:t>
+      </w:r>
+    </w:p>
+    <w:p>
+      <w:pPr>
+        <w:pStyle w:val="PlainText"/>
+        <w:rPr>
+          <w:rFonts w:ascii="Courier New" w:hAnsi="Courier New" w:cs="Courier New"/>
+        </w:rPr>
+      </w:pPr>
+      <w:r>
+        <w:rPr>
+          <w:rFonts w:ascii="Courier New" w:hAnsi="Courier New" w:cs="Courier New"/>
+        </w:rPr>
+        <w:tab/>
+      </w:r>
+      <w:proofErr w:type="gramStart"/>
+      <w:r>
+        <w:rPr>
+          <w:rFonts w:ascii="Courier New" w:hAnsi="Courier New" w:cs="Courier New"/>
+        </w:rPr>
+        <w:t>be</w:t>
+      </w:r>
+      <w:proofErr w:type="gramEnd"/>
+      <w:r>
+        <w:rPr>
+          <w:rFonts w:ascii="Courier New" w:hAnsi="Courier New" w:cs="Courier New"/>
+        </w:rPr>
+        <w:t xml:space="preserve"> kept separate</w:t>
+      </w:r>
+    </w:p>
+    <w:p>
+      <w:pPr>
+        <w:pStyle w:val="PlainText"/>
+        <w:rPr>
+          <w:rFonts w:ascii="Courier New" w:hAnsi="Courier New" w:cs="Courier New"/>
+        </w:rPr>
+      </w:pPr>
+      <w:r>
+        <w:rPr>
+          <w:rFonts w:ascii="Courier New" w:hAnsi="Courier New" w:cs="Courier New"/>
+        </w:rPr>
+        <w:tab/>
+      </w:r>
+      <w:proofErr w:type="gramStart"/>
+      <w:r>
+        <w:rPr>
+          <w:rFonts w:ascii="Courier New" w:hAnsi="Courier New" w:cs="Courier New"/>
+        </w:rPr>
+        <w:t>only</w:t>
+      </w:r>
+      <w:proofErr w:type="gramEnd"/>
+      <w:r>
+        <w:rPr>
+          <w:rFonts w:ascii="Courier New" w:hAnsi="Courier New" w:cs="Courier New"/>
+        </w:rPr>
+        <w:t xml:space="preserve"> the dispatcher is shared across all contexts</w:t>
+      </w:r>
+    </w:p>
+    <w:p>
+      <w:pPr>
+        <w:pStyle w:val="PlainText"/>
+        <w:rPr>
+          <w:rFonts w:ascii="Courier New" w:hAnsi="Courier New" w:cs="Courier New"/>
+        </w:rPr>
+      </w:pPr>
+      <w:r>
+        <w:rPr>
+          <w:rFonts w:ascii="Courier New" w:hAnsi="Courier New" w:cs="Courier New"/>
+        </w:rPr>
+        <w:tab/>
+      </w:r>
+      <w:proofErr w:type="gramStart"/>
+      <w:r>
+        <w:rPr>
+          <w:rFonts w:ascii="Courier New" w:hAnsi="Courier New" w:cs="Courier New"/>
+        </w:rPr>
+        <w:t>files</w:t>
+      </w:r>
+      <w:proofErr w:type="gramEnd"/>
+      <w:r>
+        <w:rPr>
+          <w:rFonts w:ascii="Courier New" w:hAnsi="Courier New" w:cs="Courier New"/>
+        </w:rPr>
+        <w:t xml:space="preserve"> that define modules should never be called directly with </w:t>
+      </w:r>
+      <w:proofErr w:type="spellStart"/>
+      <w:r>
+        <w:rPr>
+          <w:rFonts w:ascii="Courier New" w:hAnsi="Courier New" w:cs="Courier New"/>
+        </w:rPr>
+        <w:t>runScript</w:t>
+      </w:r>
+      <w:proofErr w:type="spellEnd"/>
+    </w:p>
+    <w:p>
+      <w:pPr>
+        <w:pStyle w:val="PlainText"/>
+        <w:rPr>
+          <w:rFonts w:ascii="Courier New" w:hAnsi="Courier New" w:cs="Courier New"/>
+        </w:rPr>
+      </w:pPr>
+      <w:r>
+        <w:rPr>
+          <w:rFonts w:ascii="Courier New" w:hAnsi="Courier New" w:cs="Courier New"/>
+        </w:rPr>
+        <w:tab/>
+      </w:r>
+      <w:proofErr w:type="gramStart"/>
+      <w:r>
+        <w:rPr>
+          <w:rFonts w:ascii="Courier New" w:hAnsi="Courier New" w:cs="Courier New"/>
+        </w:rPr>
+        <w:t>need</w:t>
+      </w:r>
+      <w:proofErr w:type="gramEnd"/>
+      <w:r>
+        <w:rPr>
+          <w:rFonts w:ascii="Courier New" w:hAnsi="Courier New" w:cs="Courier New"/>
+        </w:rPr>
+        <w:t xml:space="preserve"> to check for the existence of require, and then call your fwrequire.js</w:t>
+      </w:r>
+    </w:p>
+    <w:p>
+      <w:pPr>
+        <w:pStyle w:val="PlainText"/>
+        <w:rPr>
+          <w:rFonts w:ascii="Courier New" w:hAnsi="Courier New" w:cs="Courier New"/>
+        </w:rPr>
+      </w:pPr>
+      <w:r>
+        <w:rPr>
+          <w:rFonts w:ascii="Courier New" w:hAnsi="Courier New" w:cs="Courier New"/>
+        </w:rPr>
+        <w:tab/>
+      </w:r>
+      <w:proofErr w:type="gramStart"/>
+      <w:r>
+        <w:rPr>
+          <w:rFonts w:ascii="Courier New" w:hAnsi="Courier New" w:cs="Courier New"/>
+        </w:rPr>
+        <w:t>if</w:t>
+      </w:r>
+      <w:proofErr w:type="gramEnd"/>
+      <w:r>
+        <w:rPr>
+          <w:rFonts w:ascii="Courier New" w:hAnsi="Courier New" w:cs="Courier New"/>
+        </w:rPr>
+        <w:t xml:space="preserve"> it's not there</w:t>
+      </w:r>
+    </w:p>
+    <w:p>
+      <w:pPr>
+        <w:pStyle w:val="PlainText"/>
+        <w:rPr>
+          <w:rFonts w:ascii="Courier New" w:hAnsi="Courier New" w:cs="Courier New"/>
+        </w:rPr>
+      </w:pPr>
+    </w:p>
+    <w:p>
+      <w:pPr>
+        <w:pStyle w:val="PlainText"/>
+        <w:rPr>
+          <w:rFonts w:ascii="Courier New" w:hAnsi="Courier New" w:cs="Courier New"/>
+        </w:rPr>
+      </w:pPr>
+    </w:p>
+    <w:p>
+      <w:pPr>
+        <w:pStyle w:val="PlainText"/>
+        <w:rPr>
+          <w:rFonts w:ascii="Courier New" w:hAnsi="Courier New" w:cs="Courier New"/>
+        </w:rPr>
+      </w:pPr>
+    </w:p>
+    <w:p>
+      <w:pPr>
+        <w:pStyle w:val="PlainText"/>
+        <w:rPr>
+          <w:rFonts w:ascii="Courier New" w:hAnsi="Courier New" w:cs="Courier New"/>
+        </w:rPr>
+      </w:pPr>
+      <w:proofErr w:type="spellStart"/>
+      <w:proofErr w:type="gramStart"/>
+      <w:r>
+        <w:rPr>
+          <w:rFonts w:ascii="Courier New" w:hAnsi="Courier New" w:cs="Courier New"/>
+        </w:rPr>
+        <w:t>requirePath</w:t>
+      </w:r>
+      <w:proofErr w:type="spellEnd"/>
+      <w:proofErr w:type="gramEnd"/>
+      <w:r>
+        <w:rPr>
+          <w:rFonts w:ascii="Courier New" w:hAnsi="Courier New" w:cs="Courier New"/>
+        </w:rPr>
+        <w:t xml:space="preserve"> and </w:t>
+      </w:r>
+      <w:proofErr w:type="spellStart"/>
+      <w:r>
+        <w:rPr>
+          <w:rFonts w:ascii="Courier New" w:hAnsi="Courier New" w:cs="Courier New"/>
+        </w:rPr>
+        <w:t>fwrequirePath</w:t>
+      </w:r>
+      <w:proofErr w:type="spellEnd"/>
+      <w:r>
+        <w:rPr>
+          <w:rFonts w:ascii="Courier New" w:hAnsi="Courier New" w:cs="Courier New"/>
+        </w:rPr>
+        <w:t xml:space="preserve"> have to be absolute paths </w:t>
+      </w:r>
+    </w:p>
+    <w:p>
+      <w:pPr>
+        <w:pStyle w:val="PlainText"/>
+        <w:rPr>
+          <w:rFonts w:ascii="Courier New" w:hAnsi="Courier New" w:cs="Courier New"/>
+        </w:rPr>
+      </w:pPr>
+      <w:r>
+        <w:rPr>
+          <w:rFonts w:ascii="Courier New" w:hAnsi="Courier New" w:cs="Courier New"/>
+        </w:rPr>
+        <w:t>can include the filename</w:t>
+      </w:r>
+    </w:p>
+    <w:p>
+      <w:pPr>
+        <w:pStyle w:val="PlainText"/>
+        <w:rPr>
+          <w:rFonts w:ascii="Courier New" w:hAnsi="Courier New" w:cs="Courier New"/>
+        </w:rPr>
+      </w:pPr>
+    </w:p>
+    <w:p>
+      <w:pPr>
+        <w:pStyle w:val="PlainText"/>
+        <w:rPr>
+          <w:rFonts w:ascii="Courier New" w:hAnsi="Courier New" w:cs="Courier New"/>
+        </w:rPr>
+      </w:pPr>
+    </w:p>
+    <w:p>
+      <w:pPr>
+        <w:pStyle w:val="PlainText"/>
+        <w:rPr>
+          <w:rFonts w:ascii="Courier New" w:hAnsi="Courier New" w:cs="Courier New"/>
+        </w:rPr>
+      </w:pPr>
+      <w:r>
+        <w:rPr>
+          <w:rFonts w:ascii="Courier New" w:hAnsi="Courier New" w:cs="Courier New"/>
+        </w:rPr>
         <w:t xml:space="preserve"># </w:t>
       </w:r>
       <w:proofErr w:type="gramStart"/>
@@ -327,7 +707,14 @@
         <w:rPr>
           <w:rFonts w:ascii="Courier New" w:hAnsi="Courier New" w:cs="Courier New"/>
         </w:rPr>
-        <w:t xml:space="preserve"> Even among a single developer’s extensions, a user may have installed extensions `A.jsf` and `B.jsf`, where A uses </w:t>
+        <w:t xml:space="preserve"> Even among a single developer’s extensions, </w:t>
+      </w:r>
+      <w:r>
+        <w:rPr>
+          <w:rFonts w:ascii="Courier New" w:hAnsi="Courier New" w:cs="Courier New"/>
+        </w:rPr>
+        <w:lastRenderedPageBreak/>
+        <w:t xml:space="preserve">a user may have installed extensions `A.jsf` and `B.jsf`, where A uses </w:t>
       </w:r>
       <w:proofErr w:type="spellStart"/>
       <w:r>
@@ -629,7 +1016,6 @@
         <w:rPr>
           <w:rFonts w:ascii="Courier New" w:hAnsi="Courier New" w:cs="Courier New"/>
         </w:rPr>
-        <w:lastRenderedPageBreak/>
         <w:t xml:space="preserve">The `Context` is separated from the dispatcher </w:t>
       </w:r>
     </w:p>
@@ -692,6 +1078,92 @@
           <w:rFonts w:ascii="Courier New" w:hAnsi="Courier New" w:cs="Courier New"/>
         </w:rPr>
       </w:pPr>
+    </w:p>
+    <w:p>
+      <w:pPr>
+        <w:pStyle w:val="PlainText"/>
+        <w:rPr>
+          <w:rFonts w:ascii="Courier New" w:hAnsi="Courier New" w:cs="Courier New"/>
+        </w:rPr>
+      </w:pPr>
+    </w:p>
+    <w:p>
+      <w:pPr>
+        <w:pStyle w:val="PlainText"/>
+        <w:rPr>
+          <w:rFonts w:ascii="Courier New" w:hAnsi="Courier New" w:cs="Courier New"/>
+        </w:rPr>
+      </w:pPr>
+    </w:p>
+    <w:p>
+      <w:pPr>
+        <w:pStyle w:val="PlainText"/>
+        <w:rPr>
+          <w:rFonts w:ascii="Courier New" w:hAnsi="Courier New" w:cs="Courier New"/>
+        </w:rPr>
+      </w:pPr>
+      <w:r>
+        <w:rPr>
+          <w:rFonts w:ascii="Courier New" w:hAnsi="Courier New" w:cs="Courier New"/>
+        </w:rPr>
+        <w:t xml:space="preserve">The dispatcher expects its </w:t>
+      </w:r>
+      <w:proofErr w:type="spellStart"/>
+      <w:r>
+        <w:rPr>
+          <w:rFonts w:ascii="Courier New" w:hAnsi="Courier New" w:cs="Courier New"/>
+        </w:rPr>
+        <w:t>registerContext</w:t>
+      </w:r>
+      <w:proofErr w:type="spellEnd"/>
+      <w:r>
+        <w:rPr>
+          <w:rFonts w:ascii="Courier New" w:hAnsi="Courier New" w:cs="Courier New"/>
+        </w:rPr>
+        <w:t xml:space="preserve"> to be called with a context object, which should have an </w:t>
+      </w:r>
+      <w:proofErr w:type="gramStart"/>
+      <w:r>
+        <w:rPr>
+          <w:rFonts w:ascii="Courier New" w:hAnsi="Courier New" w:cs="Courier New"/>
+        </w:rPr>
+        <w:t>execute(</w:t>
+      </w:r>
+      <w:proofErr w:type="gramEnd"/>
+      <w:r>
+        <w:rPr>
+          <w:rFonts w:ascii="Courier New" w:hAnsi="Courier New" w:cs="Courier New"/>
+        </w:rPr>
+        <w:t xml:space="preserve">) method </w:t>
+      </w:r>
+    </w:p>
+    <w:p>
+      <w:pPr>
+        <w:pStyle w:val="PlainText"/>
+        <w:rPr>
+          <w:rFonts w:ascii="Courier New" w:hAnsi="Courier New" w:cs="Courier New"/>
+        </w:rPr>
+      </w:pPr>
+      <w:r>
+        <w:rPr>
+          <w:rFonts w:ascii="Courier New" w:hAnsi="Courier New" w:cs="Courier New"/>
+        </w:rPr>
+        <w:t xml:space="preserve">The context should make use of the </w:t>
+      </w:r>
+      <w:proofErr w:type="spellStart"/>
+      <w:r>
+        <w:rPr>
+          <w:rFonts w:ascii="Courier New" w:hAnsi="Courier New" w:cs="Courier New"/>
+        </w:rPr>
+        <w:t>config</w:t>
+      </w:r>
+      <w:proofErr w:type="spellEnd"/>
+      <w:r>
+        <w:rPr>
+          <w:rFonts w:ascii="Courier New" w:hAnsi="Courier New" w:cs="Courier New"/>
+        </w:rPr>
+        <w:t xml:space="preserve"> object returned by registerContext</w:t>
+      </w:r>
     </w:p>
     <w:sectPr>
       <w:pgSz w:w="12240" w:h="15840"/>

</xml_diff>